<commit_message>
add rapport de projet and fix  des bugs
</commit_message>
<xml_diff>
--- a/Cahier des Charges/cahier_des_charges _SwiftCar.docx
+++ b/Cahier des Charges/cahier_des_charges _SwiftCar.docx
@@ -1658,17 +1658,6 @@
         </w:p>
         <w:p>
           <w:pPr>
-            <w:spacing w:before="100" w:beforeAutospacing="1" w:after="100" w:afterAutospacing="1" w:line="240" w:lineRule="auto"/>
-            <w:rPr>
-              <w:rFonts w:ascii="Times New Roman" w:eastAsia="Times New Roman" w:hAnsi="Times New Roman" w:cs="Times New Roman"/>
-              <w:kern w:val="0"/>
-              <w:lang w:eastAsia="fr-FR"/>
-              <w14:ligatures w14:val="none"/>
-            </w:rPr>
-          </w:pPr>
-        </w:p>
-        <w:p>
-          <w:pPr>
             <w:numPr>
               <w:ilvl w:val="0"/>
               <w:numId w:val="10"/>
@@ -2850,16 +2839,13 @@
             </w:numPr>
           </w:pPr>
           <w:r>
-            <w:t>Services de notifications push (</w:t>
-          </w:r>
-          <w:proofErr w:type="spellStart"/>
-          <w:r>
-            <w:t>Firebase</w:t>
-          </w:r>
-          <w:proofErr w:type="spellEnd"/>
-          <w:r>
-            <w:t>).</w:t>
-          </w:r>
+            <w:t xml:space="preserve">Services de </w:t>
+          </w:r>
+          <w:proofErr w:type="gramStart"/>
+          <w:r>
+            <w:t>notifications .</w:t>
+          </w:r>
+          <w:proofErr w:type="gramEnd"/>
         </w:p>
         <w:p>
           <w:pPr>
@@ -2969,6 +2955,12 @@
             <w:t xml:space="preserve"> supervise les interactions globales pour garantir le bon fonctionnement de l’application et le respect des règles.</w:t>
           </w:r>
         </w:p>
+        <w:p/>
+        <w:p/>
+        <w:p/>
+        <w:p/>
+        <w:p/>
+        <w:p/>
         <w:p>
           <w:pPr>
             <w:rPr>
@@ -2989,6 +2981,7 @@
               <w:sz w:val="44"/>
               <w:szCs w:val="44"/>
             </w:rPr>
+            <w:lastRenderedPageBreak/>
             <w:t>Les Diagrammes </w:t>
           </w:r>
         </w:p>
@@ -3054,45 +3047,296 @@
               <w:sz w:val="28"/>
               <w:szCs w:val="28"/>
             </w:rPr>
-            <w:t xml:space="preserve">          ……</w:t>
-          </w:r>
-        </w:p>
-        <w:p>
-          <w:pPr>
+            <w:t xml:space="preserve">         </w:t>
+          </w:r>
+          <w:r>
             <w:rPr>
               <w:b/>
               <w:bCs/>
               <w:sz w:val="28"/>
               <w:szCs w:val="28"/>
             </w:rPr>
-          </w:pPr>
-          <w:r>
+            <w:drawing>
+              <wp:inline distT="0" distB="0" distL="0" distR="0" wp14:anchorId="19F10B80" wp14:editId="6CA0C8D2">
+                <wp:extent cx="5760720" cy="4821555"/>
+                <wp:effectExtent l="0" t="0" r="0" b="0"/>
+                <wp:docPr id="1958769230" name="Image 1" descr="Une image contenant diagramme, dessin, croquis, ligne&#10;&#10;Le contenu généré par l’IA peut être incorrect."/>
+                <wp:cNvGraphicFramePr>
+                  <a:graphicFrameLocks xmlns:a="http://schemas.openxmlformats.org/drawingml/2006/main" noChangeAspect="1"/>
+                </wp:cNvGraphicFramePr>
+                <a:graphic xmlns:a="http://schemas.openxmlformats.org/drawingml/2006/main">
+                  <a:graphicData uri="http://schemas.openxmlformats.org/drawingml/2006/picture">
+                    <pic:pic xmlns:pic="http://schemas.openxmlformats.org/drawingml/2006/picture">
+                      <pic:nvPicPr>
+                        <pic:cNvPr id="1958769230" name="Image 1" descr="Une image contenant diagramme, dessin, croquis, ligne&#10;&#10;Le contenu généré par l’IA peut être incorrect."/>
+                        <pic:cNvPicPr/>
+                      </pic:nvPicPr>
+                      <pic:blipFill>
+                        <a:blip r:embed="rId6"/>
+                        <a:stretch>
+                          <a:fillRect/>
+                        </a:stretch>
+                      </pic:blipFill>
+                      <pic:spPr>
+                        <a:xfrm>
+                          <a:off x="0" y="0"/>
+                          <a:ext cx="5760720" cy="4821555"/>
+                        </a:xfrm>
+                        <a:prstGeom prst="rect">
+                          <a:avLst/>
+                        </a:prstGeom>
+                      </pic:spPr>
+                    </pic:pic>
+                  </a:graphicData>
+                </a:graphic>
+              </wp:inline>
+            </w:drawing>
+          </w:r>
+        </w:p>
+        <w:p>
+          <w:pPr>
             <w:rPr>
               <w:b/>
               <w:bCs/>
               <w:sz w:val="28"/>
               <w:szCs w:val="28"/>
             </w:rPr>
-            <w:t xml:space="preserve">      2 : Diagramme de Classe</w:t>
-          </w:r>
-        </w:p>
-        <w:p>
-          <w:pPr>
+          </w:pPr>
+          <w:r>
             <w:rPr>
               <w:b/>
               <w:bCs/>
               <w:sz w:val="28"/>
               <w:szCs w:val="28"/>
             </w:rPr>
-          </w:pPr>
-          <w:r>
+            <w:lastRenderedPageBreak/>
+            <w:drawing>
+              <wp:inline distT="0" distB="0" distL="0" distR="0" wp14:anchorId="4D597CF5" wp14:editId="068010DE">
+                <wp:extent cx="5760720" cy="4931410"/>
+                <wp:effectExtent l="0" t="0" r="0" b="2540"/>
+                <wp:docPr id="1063900436" name="Image 1" descr="Une image contenant croquis, dessin, diagramme, ligne&#10;&#10;Le contenu généré par l’IA peut être incorrect."/>
+                <wp:cNvGraphicFramePr>
+                  <a:graphicFrameLocks xmlns:a="http://schemas.openxmlformats.org/drawingml/2006/main" noChangeAspect="1"/>
+                </wp:cNvGraphicFramePr>
+                <a:graphic xmlns:a="http://schemas.openxmlformats.org/drawingml/2006/main">
+                  <a:graphicData uri="http://schemas.openxmlformats.org/drawingml/2006/picture">
+                    <pic:pic xmlns:pic="http://schemas.openxmlformats.org/drawingml/2006/picture">
+                      <pic:nvPicPr>
+                        <pic:cNvPr id="1063900436" name="Image 1" descr="Une image contenant croquis, dessin, diagramme, ligne&#10;&#10;Le contenu généré par l’IA peut être incorrect."/>
+                        <pic:cNvPicPr/>
+                      </pic:nvPicPr>
+                      <pic:blipFill>
+                        <a:blip r:embed="rId7"/>
+                        <a:stretch>
+                          <a:fillRect/>
+                        </a:stretch>
+                      </pic:blipFill>
+                      <pic:spPr>
+                        <a:xfrm>
+                          <a:off x="0" y="0"/>
+                          <a:ext cx="5760720" cy="4931410"/>
+                        </a:xfrm>
+                        <a:prstGeom prst="rect">
+                          <a:avLst/>
+                        </a:prstGeom>
+                      </pic:spPr>
+                    </pic:pic>
+                  </a:graphicData>
+                </a:graphic>
+              </wp:inline>
+            </w:drawing>
+          </w:r>
+        </w:p>
+        <w:p>
+          <w:pPr>
             <w:rPr>
               <w:b/>
               <w:bCs/>
               <w:sz w:val="28"/>
               <w:szCs w:val="28"/>
             </w:rPr>
-            <w:t xml:space="preserve">           …….</w:t>
+          </w:pPr>
+        </w:p>
+        <w:p>
+          <w:pPr>
+            <w:rPr>
+              <w:b/>
+              <w:bCs/>
+              <w:sz w:val="28"/>
+              <w:szCs w:val="28"/>
+            </w:rPr>
+          </w:pPr>
+        </w:p>
+        <w:p>
+          <w:pPr>
+            <w:rPr>
+              <w:b/>
+              <w:bCs/>
+              <w:sz w:val="28"/>
+              <w:szCs w:val="28"/>
+            </w:rPr>
+          </w:pPr>
+        </w:p>
+        <w:p>
+          <w:pPr>
+            <w:rPr>
+              <w:b/>
+              <w:bCs/>
+              <w:sz w:val="28"/>
+              <w:szCs w:val="28"/>
+            </w:rPr>
+          </w:pPr>
+        </w:p>
+        <w:p>
+          <w:pPr>
+            <w:rPr>
+              <w:b/>
+              <w:bCs/>
+              <w:sz w:val="28"/>
+              <w:szCs w:val="28"/>
+            </w:rPr>
+          </w:pPr>
+        </w:p>
+        <w:p>
+          <w:pPr>
+            <w:rPr>
+              <w:b/>
+              <w:bCs/>
+              <w:sz w:val="28"/>
+              <w:szCs w:val="28"/>
+            </w:rPr>
+          </w:pPr>
+        </w:p>
+        <w:p>
+          <w:pPr>
+            <w:rPr>
+              <w:b/>
+              <w:bCs/>
+              <w:sz w:val="28"/>
+              <w:szCs w:val="28"/>
+            </w:rPr>
+          </w:pPr>
+        </w:p>
+        <w:p>
+          <w:pPr>
+            <w:rPr>
+              <w:b/>
+              <w:bCs/>
+              <w:sz w:val="28"/>
+              <w:szCs w:val="28"/>
+            </w:rPr>
+          </w:pPr>
+        </w:p>
+        <w:p>
+          <w:pPr>
+            <w:rPr>
+              <w:b/>
+              <w:bCs/>
+              <w:sz w:val="28"/>
+              <w:szCs w:val="28"/>
+            </w:rPr>
+          </w:pPr>
+        </w:p>
+        <w:p>
+          <w:pPr>
+            <w:rPr>
+              <w:b/>
+              <w:bCs/>
+              <w:sz w:val="28"/>
+              <w:szCs w:val="28"/>
+            </w:rPr>
+          </w:pPr>
+        </w:p>
+        <w:p>
+          <w:pPr>
+            <w:rPr>
+              <w:b/>
+              <w:bCs/>
+              <w:sz w:val="28"/>
+              <w:szCs w:val="28"/>
+            </w:rPr>
+          </w:pPr>
+        </w:p>
+        <w:p>
+          <w:pPr>
+            <w:rPr>
+              <w:b/>
+              <w:bCs/>
+              <w:sz w:val="28"/>
+              <w:szCs w:val="28"/>
+            </w:rPr>
+          </w:pPr>
+          <w:r>
+            <w:rPr>
+              <w:b/>
+              <w:bCs/>
+              <w:sz w:val="28"/>
+              <w:szCs w:val="28"/>
+            </w:rPr>
+            <w:lastRenderedPageBreak/>
+            <w:t xml:space="preserve">      2 : Diagramme de Classe</w:t>
+          </w:r>
+        </w:p>
+        <w:p>
+          <w:pPr>
+            <w:rPr>
+              <w:b/>
+              <w:bCs/>
+              <w:sz w:val="28"/>
+              <w:szCs w:val="28"/>
+            </w:rPr>
+          </w:pPr>
+          <w:r>
+            <w:rPr>
+              <w:b/>
+              <w:bCs/>
+              <w:sz w:val="28"/>
+              <w:szCs w:val="28"/>
+            </w:rPr>
+            <w:t xml:space="preserve">           </w:t>
+          </w:r>
+          <w:r>
+            <w:rPr>
+              <w:b/>
+              <w:bCs/>
+              <w:sz w:val="28"/>
+              <w:szCs w:val="28"/>
+            </w:rPr>
+            <w:drawing>
+              <wp:inline distT="0" distB="0" distL="0" distR="0" wp14:anchorId="4E41335F" wp14:editId="6D4ACD07">
+                <wp:extent cx="5760720" cy="3851910"/>
+                <wp:effectExtent l="0" t="0" r="0" b="0"/>
+                <wp:docPr id="1934288121" name="Image 1" descr="Une image contenant texte, diagramme, Plan, Dessin technique&#10;&#10;Le contenu généré par l’IA peut être incorrect."/>
+                <wp:cNvGraphicFramePr>
+                  <a:graphicFrameLocks xmlns:a="http://schemas.openxmlformats.org/drawingml/2006/main" noChangeAspect="1"/>
+                </wp:cNvGraphicFramePr>
+                <a:graphic xmlns:a="http://schemas.openxmlformats.org/drawingml/2006/main">
+                  <a:graphicData uri="http://schemas.openxmlformats.org/drawingml/2006/picture">
+                    <pic:pic xmlns:pic="http://schemas.openxmlformats.org/drawingml/2006/picture">
+                      <pic:nvPicPr>
+                        <pic:cNvPr id="1934288121" name="Image 1" descr="Une image contenant texte, diagramme, Plan, Dessin technique&#10;&#10;Le contenu généré par l’IA peut être incorrect."/>
+                        <pic:cNvPicPr/>
+                      </pic:nvPicPr>
+                      <pic:blipFill>
+                        <a:blip r:embed="rId8"/>
+                        <a:stretch>
+                          <a:fillRect/>
+                        </a:stretch>
+                      </pic:blipFill>
+                      <pic:spPr>
+                        <a:xfrm>
+                          <a:off x="0" y="0"/>
+                          <a:ext cx="5760720" cy="3851910"/>
+                        </a:xfrm>
+                        <a:prstGeom prst="rect">
+                          <a:avLst/>
+                        </a:prstGeom>
+                      </pic:spPr>
+                    </pic:pic>
+                  </a:graphicData>
+                </a:graphic>
+              </wp:inline>
+            </w:drawing>
           </w:r>
         </w:p>
         <w:p>
@@ -3115,7 +3359,6 @@
               <w:sz w:val="44"/>
               <w:szCs w:val="44"/>
             </w:rPr>
-            <w:lastRenderedPageBreak/>
             <w:t>Charte graphique</w:t>
           </w:r>
         </w:p>
@@ -3136,197 +3379,7 @@
         </w:p>
         <w:p>
           <w:pPr>
-            <w:rPr>
-              <w:sz w:val="28"/>
-              <w:szCs w:val="28"/>
-            </w:rPr>
-          </w:pPr>
-          <w:r>
-            <w:rPr>
-              <w:b/>
-              <w:bCs/>
-              <w:sz w:val="28"/>
-              <w:szCs w:val="28"/>
-            </w:rPr>
-            <w:t>Palette de couleurs</w:t>
-          </w:r>
-          <w:r>
-            <w:rPr>
-              <w:sz w:val="28"/>
-              <w:szCs w:val="28"/>
-            </w:rPr>
-            <w:t xml:space="preserve"> :</w:t>
-          </w:r>
-        </w:p>
-        <w:p>
-          <w:pPr>
-            <w:numPr>
-              <w:ilvl w:val="0"/>
-              <w:numId w:val="27"/>
-            </w:numPr>
-            <w:rPr>
-              <w:sz w:val="28"/>
-              <w:szCs w:val="28"/>
-            </w:rPr>
-          </w:pPr>
-        </w:p>
-        <w:p>
-          <w:pPr>
-            <w:rPr>
-              <w:b/>
-              <w:bCs/>
-              <w:sz w:val="28"/>
-              <w:szCs w:val="28"/>
-            </w:rPr>
-          </w:pPr>
-          <w:r>
-            <w:rPr>
-              <w:b/>
-              <w:bCs/>
-              <w:sz w:val="28"/>
-              <w:szCs w:val="28"/>
-            </w:rPr>
-            <w:t>Typographie :</w:t>
-          </w:r>
-        </w:p>
-        <w:p>
-          <w:pPr>
-            <w:numPr>
-              <w:ilvl w:val="0"/>
-              <w:numId w:val="28"/>
-            </w:numPr>
-            <w:rPr>
-              <w:b/>
-              <w:bCs/>
-              <w:sz w:val="28"/>
-              <w:szCs w:val="28"/>
-            </w:rPr>
-          </w:pPr>
-        </w:p>
-        <w:p>
-          <w:pPr>
-            <w:rPr>
-              <w:b/>
-              <w:bCs/>
-              <w:sz w:val="28"/>
-              <w:szCs w:val="28"/>
-            </w:rPr>
-          </w:pPr>
-          <w:r>
-            <w:rPr>
-              <w:b/>
-              <w:bCs/>
-              <w:sz w:val="28"/>
-              <w:szCs w:val="28"/>
-            </w:rPr>
-            <w:t>Icônes et pictogrammes :</w:t>
-          </w:r>
-        </w:p>
-        <w:p>
-          <w:pPr>
-            <w:numPr>
-              <w:ilvl w:val="0"/>
-              <w:numId w:val="29"/>
-            </w:numPr>
-            <w:rPr>
-              <w:b/>
-              <w:bCs/>
-              <w:sz w:val="28"/>
-              <w:szCs w:val="28"/>
-            </w:rPr>
-          </w:pPr>
-        </w:p>
-        <w:p>
-          <w:pPr>
-            <w:rPr>
-              <w:b/>
-              <w:bCs/>
-              <w:sz w:val="28"/>
-              <w:szCs w:val="28"/>
-            </w:rPr>
-          </w:pPr>
-          <w:r>
-            <w:rPr>
-              <w:b/>
-              <w:bCs/>
-              <w:sz w:val="28"/>
-              <w:szCs w:val="28"/>
-            </w:rPr>
-            <w:t>Logo de l’application :</w:t>
-          </w:r>
-        </w:p>
-        <w:p>
-          <w:pPr>
-            <w:numPr>
-              <w:ilvl w:val="0"/>
-              <w:numId w:val="30"/>
-            </w:numPr>
-            <w:rPr>
-              <w:b/>
-              <w:bCs/>
-              <w:sz w:val="28"/>
-              <w:szCs w:val="28"/>
-            </w:rPr>
-          </w:pPr>
-        </w:p>
-        <w:p>
-          <w:pPr>
-            <w:rPr>
-              <w:b/>
-              <w:bCs/>
-              <w:sz w:val="28"/>
-              <w:szCs w:val="28"/>
-            </w:rPr>
-          </w:pPr>
-          <w:r>
-            <w:rPr>
-              <w:b/>
-              <w:bCs/>
-              <w:sz w:val="28"/>
-              <w:szCs w:val="28"/>
-            </w:rPr>
-            <w:t>Design des boutons et composants :</w:t>
-          </w:r>
-        </w:p>
-        <w:p>
-          <w:pPr>
-            <w:numPr>
-              <w:ilvl w:val="0"/>
-              <w:numId w:val="31"/>
-            </w:numPr>
-            <w:rPr>
-              <w:b/>
-              <w:bCs/>
-              <w:sz w:val="28"/>
-              <w:szCs w:val="28"/>
-            </w:rPr>
-          </w:pPr>
-        </w:p>
-        <w:p>
-          <w:pPr>
-            <w:rPr>
-              <w:b/>
-              <w:bCs/>
-              <w:sz w:val="28"/>
-              <w:szCs w:val="28"/>
-            </w:rPr>
-          </w:pPr>
-          <w:r>
-            <w:rPr>
-              <w:b/>
-              <w:bCs/>
-              <w:sz w:val="28"/>
-              <w:szCs w:val="28"/>
-            </w:rPr>
-            <w:t>Autres éléments visuels :</w:t>
-          </w:r>
-        </w:p>
-        <w:p>
-          <w:pPr>
-            <w:numPr>
-              <w:ilvl w:val="0"/>
-              <w:numId w:val="32"/>
-            </w:numPr>
+            <w:ind w:left="720"/>
             <w:rPr>
               <w:b/>
               <w:bCs/>
@@ -9654,12 +9707,12 @@
   </w:compat>
   <w:rsids>
     <w:rsidRoot w:val="00223894"/>
+    <w:rsid w:val="0003489D"/>
     <w:rsid w:val="00223894"/>
     <w:rsid w:val="003804F1"/>
     <w:rsid w:val="004365D5"/>
     <w:rsid w:val="00D139C8"/>
     <w:rsid w:val="00D260C1"/>
-    <w:rsid w:val="00F32740"/>
   </w:rsids>
   <m:mathPr>
     <m:mathFont m:val="Cambria Math"/>

</xml_diff>